<commit_message>
Finish writting report, and answering notebook questions
</commit_message>
<xml_diff>
--- a/docs/Capstone proposal.docx
+++ b/docs/Capstone proposal.docx
@@ -437,27 +437,14 @@
                                 <w:r>
                                   <w:t xml:space="preserve">Fig. </w:t>
                                 </w:r>
-                                <w:r>
-                                  <w:fldChar w:fldCharType="begin"/>
-                                </w:r>
-                                <w:r>
-                                  <w:instrText xml:space="preserve"> SEQ Fig. \* ARABIC </w:instrText>
-                                </w:r>
-                                <w:r>
-                                  <w:fldChar w:fldCharType="separate"/>
-                                </w:r>
-                                <w:r>
-                                  <w:rPr>
-                                    <w:noProof/>
-                                  </w:rPr>
-                                  <w:t>2</w:t>
-                                </w:r>
-                                <w:r>
-                                  <w:rPr>
-                                    <w:noProof/>
-                                  </w:rPr>
-                                  <w:fldChar w:fldCharType="end"/>
-                                </w:r>
+                                <w:fldSimple w:instr=" SEQ Fig. \* ARABIC ">
+                                  <w:r>
+                                    <w:rPr>
+                                      <w:noProof/>
+                                    </w:rPr>
+                                    <w:t>2</w:t>
+                                  </w:r>
+                                </w:fldSimple>
                                 <w:r>
                                   <w:t xml:space="preserve"> Brittany</w:t>
                                 </w:r>
@@ -550,27 +537,14 @@
                                 <w:r>
                                   <w:t xml:space="preserve">Fig. </w:t>
                                 </w:r>
-                                <w:r>
-                                  <w:fldChar w:fldCharType="begin"/>
-                                </w:r>
-                                <w:r>
-                                  <w:instrText xml:space="preserve"> SEQ Fig. \* ARABIC </w:instrText>
-                                </w:r>
-                                <w:r>
-                                  <w:fldChar w:fldCharType="separate"/>
-                                </w:r>
-                                <w:r>
-                                  <w:rPr>
-                                    <w:noProof/>
-                                  </w:rPr>
-                                  <w:t>2</w:t>
-                                </w:r>
-                                <w:r>
-                                  <w:rPr>
-                                    <w:noProof/>
-                                  </w:rPr>
-                                  <w:fldChar w:fldCharType="end"/>
-                                </w:r>
+                                <w:fldSimple w:instr=" SEQ Fig. \* ARABIC ">
+                                  <w:r>
+                                    <w:rPr>
+                                      <w:noProof/>
+                                    </w:rPr>
+                                    <w:t>2</w:t>
+                                  </w:r>
+                                </w:fldSimple>
                                 <w:r>
                                   <w:t xml:space="preserve"> </w:t>
                                 </w:r>
@@ -658,27 +632,14 @@
                           <w:r>
                             <w:t xml:space="preserve">Fig. </w:t>
                           </w:r>
-                          <w:r>
-                            <w:fldChar w:fldCharType="begin"/>
-                          </w:r>
-                          <w:r>
-                            <w:instrText xml:space="preserve"> SEQ Fig. \* ARABIC </w:instrText>
-                          </w:r>
-                          <w:r>
-                            <w:fldChar w:fldCharType="separate"/>
-                          </w:r>
-                          <w:r>
-                            <w:rPr>
-                              <w:noProof/>
-                            </w:rPr>
-                            <w:t>2</w:t>
-                          </w:r>
-                          <w:r>
-                            <w:rPr>
-                              <w:noProof/>
-                            </w:rPr>
-                            <w:fldChar w:fldCharType="end"/>
-                          </w:r>
+                          <w:fldSimple w:instr=" SEQ Fig. \* ARABIC ">
+                            <w:r>
+                              <w:rPr>
+                                <w:noProof/>
+                              </w:rPr>
+                              <w:t>2</w:t>
+                            </w:r>
+                          </w:fldSimple>
                           <w:r>
                             <w:t xml:space="preserve"> Brittany</w:t>
                           </w:r>
@@ -707,27 +668,14 @@
                           <w:r>
                             <w:t xml:space="preserve">Fig. </w:t>
                           </w:r>
-                          <w:r>
-                            <w:fldChar w:fldCharType="begin"/>
-                          </w:r>
-                          <w:r>
-                            <w:instrText xml:space="preserve"> SEQ Fig. \* ARABIC </w:instrText>
-                          </w:r>
-                          <w:r>
-                            <w:fldChar w:fldCharType="separate"/>
-                          </w:r>
-                          <w:r>
-                            <w:rPr>
-                              <w:noProof/>
-                            </w:rPr>
-                            <w:t>2</w:t>
-                          </w:r>
-                          <w:r>
-                            <w:rPr>
-                              <w:noProof/>
-                            </w:rPr>
-                            <w:fldChar w:fldCharType="end"/>
-                          </w:r>
+                          <w:fldSimple w:instr=" SEQ Fig. \* ARABIC ">
+                            <w:r>
+                              <w:rPr>
+                                <w:noProof/>
+                              </w:rPr>
+                              <w:t>2</w:t>
+                            </w:r>
+                          </w:fldSimple>
                           <w:r>
                             <w:t xml:space="preserve"> </w:t>
                           </w:r>

</xml_diff>